<commit_message>
T001 resolved. New bug discovered.
</commit_message>
<xml_diff>
--- a/UAT/T001/UAT_T001 - Tracing.docx
+++ b/UAT/T001/UAT_T001 - Tracing.docx
@@ -147,10 +147,7 @@
               <w:t>The values generated are different.</w:t>
             </w:r>
             <w:r>
-              <w:t xml:space="preserve"> </w:t>
-            </w:r>
-            <w:r>
-              <w:t>Hypothesis confirmed.</w:t>
+              <w:t xml:space="preserve"> Hypothesis confirmed.</w:t>
             </w:r>
           </w:p>
           <w:p>
@@ -535,13 +532,7 @@
               <w:cnfStyle w:val="000000000000" w:firstRow="0" w:lastRow="0" w:firstColumn="0" w:lastColumn="0" w:oddVBand="0" w:evenVBand="0" w:oddHBand="0" w:evenHBand="0" w:firstRowFirstColumn="0" w:firstRowLastColumn="0" w:lastRowFirstColumn="0" w:lastRowLastColumn="0"/>
             </w:pPr>
             <w:r>
-              <w:t xml:space="preserve">We can see that the Dices are created only once during the program run. The main class does not renovate the dice values so dice values are the same for the whole game and its turns. </w:t>
-            </w:r>
-            <w:r>
-              <w:t>Hypothesi</w:t>
-            </w:r>
-            <w:r>
-              <w:t xml:space="preserve">s invalid. </w:t>
+              <w:t xml:space="preserve">We can see that the Dices are created only once during the program run. The main class does not renovate the dice values so dice values are the same for the whole game and its turns. Hypothesis invalid. </w:t>
             </w:r>
           </w:p>
           <w:p>
@@ -695,8 +686,361 @@
                 </wp:inline>
               </w:drawing>
             </w:r>
+          </w:p>
+        </w:tc>
+      </w:tr>
+    </w:tbl>
+    <w:p/>
+    <w:p>
+      <w:r>
+        <w:br w:type="page"/>
+      </w:r>
+    </w:p>
+    <w:tbl>
+      <w:tblPr>
+        <w:tblStyle w:val="GridTable1Light-Accent5"/>
+        <w:tblW w:w="5000" w:type="pct"/>
+        <w:tblLook w:val="04A0" w:firstRow="1" w:lastRow="0" w:firstColumn="1" w:lastColumn="0" w:noHBand="0" w:noVBand="1"/>
+      </w:tblPr>
+      <w:tblGrid>
+        <w:gridCol w:w="2625"/>
+        <w:gridCol w:w="11323"/>
+      </w:tblGrid>
+      <w:tr>
+        <w:trPr>
+          <w:cnfStyle w:val="100000000000" w:firstRow="1" w:lastRow="0" w:firstColumn="0" w:lastColumn="0" w:oddVBand="0" w:evenVBand="0" w:oddHBand="0" w:evenHBand="0" w:firstRowFirstColumn="0" w:firstRowLastColumn="0" w:lastRowFirstColumn="0" w:lastRowLastColumn="0"/>
+        </w:trPr>
+        <w:tc>
+          <w:tcPr>
+            <w:cnfStyle w:val="001000000000" w:firstRow="0" w:lastRow="0" w:firstColumn="1" w:lastColumn="0" w:oddVBand="0" w:evenVBand="0" w:oddHBand="0" w:evenHBand="0" w:firstRowFirstColumn="0" w:firstRowLastColumn="0" w:lastRowFirstColumn="0" w:lastRowLastColumn="0"/>
+            <w:tcW w:w="941" w:type="pct"/>
+          </w:tcPr>
+          <w:p>
+            <w:pPr>
+              <w:jc w:val="both"/>
+            </w:pPr>
+            <w:r>
+              <w:lastRenderedPageBreak/>
+              <w:t>Hypothesis 3:</w:t>
+            </w:r>
+          </w:p>
+        </w:tc>
+        <w:tc>
+          <w:tcPr>
+            <w:tcW w:w="4059" w:type="pct"/>
+          </w:tcPr>
+          <w:p>
+            <w:pPr>
+              <w:tabs>
+                <w:tab w:val="left" w:pos="1096"/>
+              </w:tabs>
+              <w:cnfStyle w:val="100000000000" w:firstRow="1" w:lastRow="0" w:firstColumn="0" w:lastColumn="0" w:oddVBand="0" w:evenVBand="0" w:oddHBand="0" w:evenHBand="0" w:firstRowFirstColumn="0" w:firstRowLastColumn="0" w:lastRowFirstColumn="0" w:lastRowLastColumn="0"/>
+            </w:pPr>
+            <w:r>
+              <w:t>T</w:t>
+            </w:r>
+            <w:r>
+              <w:t xml:space="preserve">he bug is that the result of </w:t>
+            </w:r>
+            <w:proofErr w:type="spellStart"/>
+            <w:r>
+              <w:t>DiceValue’s</w:t>
+            </w:r>
+            <w:proofErr w:type="spellEnd"/>
+            <w:r>
+              <w:t xml:space="preserve"> </w:t>
+            </w:r>
+            <w:proofErr w:type="spellStart"/>
+            <w:r>
+              <w:t>getRandom</w:t>
+            </w:r>
+            <w:proofErr w:type="spellEnd"/>
+            <w:r>
+              <w:t xml:space="preserve"> is not saved anywhere when being called by roll (roll returns it, but is not captured, and the value of Dice is used as the roll instead).</w:t>
+            </w:r>
+          </w:p>
+        </w:tc>
+      </w:tr>
+      <w:tr>
+        <w:tc>
+          <w:tcPr>
+            <w:cnfStyle w:val="001000000000" w:firstRow="0" w:lastRow="0" w:firstColumn="1" w:lastColumn="0" w:oddVBand="0" w:evenVBand="0" w:oddHBand="0" w:evenHBand="0" w:firstRowFirstColumn="0" w:firstRowLastColumn="0" w:lastRowFirstColumn="0" w:lastRowLastColumn="0"/>
+            <w:tcW w:w="941" w:type="pct"/>
+          </w:tcPr>
+          <w:p>
+            <w:pPr>
+              <w:jc w:val="both"/>
+            </w:pPr>
+            <w:r>
+              <w:t>Test:</w:t>
+            </w:r>
+          </w:p>
+        </w:tc>
+        <w:tc>
+          <w:tcPr>
+            <w:tcW w:w="4059" w:type="pct"/>
+          </w:tcPr>
+          <w:p>
+            <w:pPr>
+              <w:cnfStyle w:val="000000000000" w:firstRow="0" w:lastRow="0" w:firstColumn="0" w:lastColumn="0" w:oddVBand="0" w:evenVBand="0" w:oddHBand="0" w:evenHBand="0" w:firstRowFirstColumn="0" w:firstRowLastColumn="0" w:lastRowFirstColumn="0" w:lastRowLastColumn="0"/>
+            </w:pPr>
+            <w:r>
+              <w:t>S</w:t>
+            </w:r>
+            <w:r>
+              <w:t xml:space="preserve">ave the result of </w:t>
+            </w:r>
+            <w:proofErr w:type="spellStart"/>
+            <w:r>
+              <w:t>DiceValue’s</w:t>
+            </w:r>
+            <w:proofErr w:type="spellEnd"/>
+            <w:r>
+              <w:t xml:space="preserve"> </w:t>
+            </w:r>
+            <w:proofErr w:type="spellStart"/>
+            <w:r>
+              <w:t>getRandom</w:t>
+            </w:r>
+            <w:proofErr w:type="spellEnd"/>
+            <w:r>
+              <w:t xml:space="preserve"> to Dice’s value in the roll method.</w:t>
+            </w:r>
+          </w:p>
+          <w:p>
+            <w:pPr>
+              <w:cnfStyle w:val="000000000000" w:firstRow="0" w:lastRow="0" w:firstColumn="0" w:lastColumn="0" w:oddVBand="0" w:evenVBand="0" w:oddHBand="0" w:evenHBand="0" w:firstRowFirstColumn="0" w:firstRowLastColumn="0" w:lastRowFirstColumn="0" w:lastRowLastColumn="0"/>
+            </w:pPr>
+            <w:r>
+              <w:t>Add a return statement at the roll method in Dice class.</w:t>
+            </w:r>
+          </w:p>
+          <w:p>
+            <w:pPr>
+              <w:cnfStyle w:val="000000000000" w:firstRow="0" w:lastRow="0" w:firstColumn="0" w:lastColumn="0" w:oddVBand="0" w:evenVBand="0" w:oddHBand="0" w:evenHBand="0" w:firstRowFirstColumn="0" w:firstRowLastColumn="0" w:lastRowFirstColumn="0" w:lastRowLastColumn="0"/>
+            </w:pPr>
+          </w:p>
+          <w:p>
+            <w:pPr>
+              <w:cnfStyle w:val="000000000000" w:firstRow="0" w:lastRow="0" w:firstColumn="0" w:lastColumn="0" w:oddVBand="0" w:evenVBand="0" w:oddHBand="0" w:evenHBand="0" w:firstRowFirstColumn="0" w:firstRowLastColumn="0" w:lastRowFirstColumn="0" w:lastRowLastColumn="0"/>
+            </w:pPr>
+            <w:r>
+              <w:rPr>
+                <w:noProof/>
+                <w:lang w:eastAsia="en-AU"/>
+              </w:rPr>
+              <w:drawing>
+                <wp:inline distT="0" distB="0" distL="0" distR="0" wp14:anchorId="3AAF3E52" wp14:editId="4EED287F">
+                  <wp:extent cx="2416007" cy="2990850"/>
+                  <wp:effectExtent l="0" t="0" r="3810" b="0"/>
+                  <wp:docPr id="10" name="Picture 10"/>
+                  <wp:cNvGraphicFramePr>
+                    <a:graphicFrameLocks xmlns:a="http://schemas.openxmlformats.org/drawingml/2006/main" noChangeAspect="1"/>
+                  </wp:cNvGraphicFramePr>
+                  <a:graphic xmlns:a="http://schemas.openxmlformats.org/drawingml/2006/main">
+                    <a:graphicData uri="http://schemas.openxmlformats.org/drawingml/2006/picture">
+                      <pic:pic xmlns:pic="http://schemas.openxmlformats.org/drawingml/2006/picture">
+                        <pic:nvPicPr>
+                          <pic:cNvPr id="1" name=""/>
+                          <pic:cNvPicPr/>
+                        </pic:nvPicPr>
+                        <pic:blipFill>
+                          <a:blip r:embed="rId9"/>
+                          <a:stretch>
+                            <a:fillRect/>
+                          </a:stretch>
+                        </pic:blipFill>
+                        <pic:spPr>
+                          <a:xfrm>
+                            <a:off x="0" y="0"/>
+                            <a:ext cx="2421379" cy="2997500"/>
+                          </a:xfrm>
+                          <a:prstGeom prst="rect">
+                            <a:avLst/>
+                          </a:prstGeom>
+                        </pic:spPr>
+                      </pic:pic>
+                    </a:graphicData>
+                  </a:graphic>
+                </wp:inline>
+              </w:drawing>
+            </w:r>
+          </w:p>
+        </w:tc>
+      </w:tr>
+      <w:tr>
+        <w:tc>
+          <w:tcPr>
+            <w:cnfStyle w:val="001000000000" w:firstRow="0" w:lastRow="0" w:firstColumn="1" w:lastColumn="0" w:oddVBand="0" w:evenVBand="0" w:oddHBand="0" w:evenHBand="0" w:firstRowFirstColumn="0" w:firstRowLastColumn="0" w:lastRowFirstColumn="0" w:lastRowLastColumn="0"/>
+            <w:tcW w:w="941" w:type="pct"/>
+          </w:tcPr>
+          <w:p>
+            <w:pPr>
+              <w:jc w:val="both"/>
+            </w:pPr>
+            <w:r>
+              <w:t>Prediction:</w:t>
+            </w:r>
+          </w:p>
+        </w:tc>
+        <w:tc>
+          <w:tcPr>
+            <w:tcW w:w="4059" w:type="pct"/>
+          </w:tcPr>
+          <w:p>
+            <w:pPr>
+              <w:cnfStyle w:val="000000000000" w:firstRow="0" w:lastRow="0" w:firstColumn="0" w:lastColumn="0" w:oddVBand="0" w:evenVBand="0" w:oddHBand="0" w:evenHBand="0" w:firstRowFirstColumn="0" w:firstRowLastColumn="0" w:lastRowFirstColumn="0" w:lastRowLastColumn="0"/>
+            </w:pPr>
+            <w:r>
+              <w:t>Each turn, the value of the Dices are randomly generated and saved.</w:t>
+            </w:r>
+          </w:p>
+        </w:tc>
+      </w:tr>
+      <w:tr>
+        <w:tc>
+          <w:tcPr>
+            <w:cnfStyle w:val="001000000000" w:firstRow="0" w:lastRow="0" w:firstColumn="1" w:lastColumn="0" w:oddVBand="0" w:evenVBand="0" w:oddHBand="0" w:evenHBand="0" w:firstRowFirstColumn="0" w:firstRowLastColumn="0" w:lastRowFirstColumn="0" w:lastRowLastColumn="0"/>
+            <w:tcW w:w="941" w:type="pct"/>
+          </w:tcPr>
+          <w:p>
+            <w:pPr>
+              <w:jc w:val="both"/>
+            </w:pPr>
+            <w:r>
+              <w:t>Result:</w:t>
+            </w:r>
+          </w:p>
+        </w:tc>
+        <w:tc>
+          <w:tcPr>
+            <w:tcW w:w="4059" w:type="pct"/>
+          </w:tcPr>
+          <w:p>
+            <w:pPr>
+              <w:cnfStyle w:val="000000000000" w:firstRow="0" w:lastRow="0" w:firstColumn="0" w:lastColumn="0" w:oddVBand="0" w:evenVBand="0" w:oddHBand="0" w:evenHBand="0" w:firstRowFirstColumn="0" w:firstRowLastColumn="0" w:lastRowFirstColumn="0" w:lastRowLastColumn="0"/>
+            </w:pPr>
+            <w:r>
+              <w:t>The program is generating different symbols for each game and turn. Bug resolved. Hypothesis confirmed. After running replication bug file, we can confirm that each game is different.</w:t>
+            </w:r>
+          </w:p>
+          <w:p>
+            <w:pPr>
+              <w:cnfStyle w:val="000000000000" w:firstRow="0" w:lastRow="0" w:firstColumn="0" w:lastColumn="0" w:oddVBand="0" w:evenVBand="0" w:oddHBand="0" w:evenHBand="0" w:firstRowFirstColumn="0" w:firstRowLastColumn="0" w:lastRowFirstColumn="0" w:lastRowLastColumn="0"/>
+            </w:pPr>
+          </w:p>
+          <w:p>
+            <w:pPr>
+              <w:cnfStyle w:val="000000000000" w:firstRow="0" w:lastRow="0" w:firstColumn="0" w:lastColumn="0" w:oddVBand="0" w:evenVBand="0" w:oddHBand="0" w:evenHBand="0" w:firstRowFirstColumn="0" w:firstRowLastColumn="0" w:lastRowFirstColumn="0" w:lastRowLastColumn="0"/>
+            </w:pPr>
+            <w:r>
+              <w:rPr>
+                <w:noProof/>
+                <w:lang w:eastAsia="en-AU"/>
+              </w:rPr>
+              <w:lastRenderedPageBreak/>
+              <w:drawing>
+                <wp:inline distT="0" distB="0" distL="0" distR="0" wp14:anchorId="5F35D8F2" wp14:editId="6647BA3C">
+                  <wp:extent cx="2257425" cy="3314700"/>
+                  <wp:effectExtent l="0" t="0" r="9525" b="0"/>
+                  <wp:docPr id="11" name="Picture 11"/>
+                  <wp:cNvGraphicFramePr>
+                    <a:graphicFrameLocks xmlns:a="http://schemas.openxmlformats.org/drawingml/2006/main" noChangeAspect="1"/>
+                  </wp:cNvGraphicFramePr>
+                  <a:graphic xmlns:a="http://schemas.openxmlformats.org/drawingml/2006/main">
+                    <a:graphicData uri="http://schemas.openxmlformats.org/drawingml/2006/picture">
+                      <pic:pic xmlns:pic="http://schemas.openxmlformats.org/drawingml/2006/picture">
+                        <pic:nvPicPr>
+                          <pic:cNvPr id="1" name=""/>
+                          <pic:cNvPicPr/>
+                        </pic:nvPicPr>
+                        <pic:blipFill>
+                          <a:blip r:embed="rId10"/>
+                          <a:stretch>
+                            <a:fillRect/>
+                          </a:stretch>
+                        </pic:blipFill>
+                        <pic:spPr>
+                          <a:xfrm>
+                            <a:off x="0" y="0"/>
+                            <a:ext cx="2257425" cy="3314700"/>
+                          </a:xfrm>
+                          <a:prstGeom prst="rect">
+                            <a:avLst/>
+                          </a:prstGeom>
+                        </pic:spPr>
+                      </pic:pic>
+                    </a:graphicData>
+                  </a:graphic>
+                </wp:inline>
+              </w:drawing>
+            </w:r>
+            <w:r>
+              <w:rPr>
+                <w:noProof/>
+                <w:lang w:eastAsia="en-AU"/>
+              </w:rPr>
+              <w:drawing>
+                <wp:inline distT="0" distB="0" distL="0" distR="0" wp14:anchorId="2A2F06B3" wp14:editId="2AE07C23">
+                  <wp:extent cx="2533650" cy="3629025"/>
+                  <wp:effectExtent l="0" t="0" r="0" b="9525"/>
+                  <wp:docPr id="12" name="Picture 12"/>
+                  <wp:cNvGraphicFramePr>
+                    <a:graphicFrameLocks xmlns:a="http://schemas.openxmlformats.org/drawingml/2006/main" noChangeAspect="1"/>
+                  </wp:cNvGraphicFramePr>
+                  <a:graphic xmlns:a="http://schemas.openxmlformats.org/drawingml/2006/main">
+                    <a:graphicData uri="http://schemas.openxmlformats.org/drawingml/2006/picture">
+                      <pic:pic xmlns:pic="http://schemas.openxmlformats.org/drawingml/2006/picture">
+                        <pic:nvPicPr>
+                          <pic:cNvPr id="1" name=""/>
+                          <pic:cNvPicPr/>
+                        </pic:nvPicPr>
+                        <pic:blipFill>
+                          <a:blip r:embed="rId11"/>
+                          <a:stretch>
+                            <a:fillRect/>
+                          </a:stretch>
+                        </pic:blipFill>
+                        <pic:spPr>
+                          <a:xfrm>
+                            <a:off x="0" y="0"/>
+                            <a:ext cx="2533650" cy="3629025"/>
+                          </a:xfrm>
+                          <a:prstGeom prst="rect">
+                            <a:avLst/>
+                          </a:prstGeom>
+                        </pic:spPr>
+                      </pic:pic>
+                    </a:graphicData>
+                  </a:graphic>
+                </wp:inline>
+              </w:drawing>
+            </w:r>
+          </w:p>
+          <w:p>
+            <w:pPr>
+              <w:cnfStyle w:val="000000000000" w:firstRow="0" w:lastRow="0" w:firstColumn="0" w:lastColumn="0" w:oddVBand="0" w:evenVBand="0" w:oddHBand="0" w:evenHBand="0" w:firstRowFirstColumn="0" w:firstRowLastColumn="0" w:lastRowFirstColumn="0" w:lastRowLastColumn="0"/>
+            </w:pPr>
+            <w:r>
+              <w:t>However, a new bug has been discovered. For some reason, only ANCHOR, DIAMOND, CROWN, HEART and CLUB are only selected. SPADE is never selelected.</w:t>
+            </w:r>
             <w:bookmarkStart w:id="0" w:name="_GoBack"/>
             <w:bookmarkEnd w:id="0"/>
+          </w:p>
+          <w:p>
+            <w:pPr>
+              <w:cnfStyle w:val="000000000000" w:firstRow="0" w:lastRow="0" w:firstColumn="0" w:lastColumn="0" w:oddVBand="0" w:evenVBand="0" w:oddHBand="0" w:evenHBand="0" w:firstRowFirstColumn="0" w:firstRowLastColumn="0" w:lastRowFirstColumn="0" w:lastRowLastColumn="0"/>
+            </w:pPr>
+          </w:p>
+          <w:p>
+            <w:pPr>
+              <w:cnfStyle w:val="000000000000" w:firstRow="0" w:lastRow="0" w:firstColumn="0" w:lastColumn="0" w:oddVBand="0" w:evenVBand="0" w:oddHBand="0" w:evenHBand="0" w:firstRowFirstColumn="0" w:firstRowLastColumn="0" w:lastRowFirstColumn="0" w:lastRowLastColumn="0"/>
+            </w:pPr>
+          </w:p>
+          <w:p>
+            <w:pPr>
+              <w:cnfStyle w:val="000000000000" w:firstRow="0" w:lastRow="0" w:firstColumn="0" w:lastColumn="0" w:oddVBand="0" w:evenVBand="0" w:oddHBand="0" w:evenHBand="0" w:firstRowFirstColumn="0" w:firstRowLastColumn="0" w:lastRowFirstColumn="0" w:lastRowLastColumn="0"/>
+            </w:pPr>
           </w:p>
         </w:tc>
       </w:tr>
@@ -1105,6 +1449,7 @@
   <w:style w:type="paragraph" w:default="1" w:styleId="Normal">
     <w:name w:val="Normal"/>
     <w:qFormat/>
+    <w:rsid w:val="000B2EAB"/>
   </w:style>
   <w:style w:type="character" w:default="1" w:styleId="DefaultParagraphFont">
     <w:name w:val="Default Paragraph Font"/>

</xml_diff>